<commit_message>
Exported weights and biases, need to still export feature map stuff
</commit_message>
<xml_diff>
--- a/lab1/Lab1-Report.docx
+++ b/lab1/Lab1-Report.docx
@@ -215,17 +215,244 @@
           <w:szCs w:val="24"/>
           <w:u w:val="none"/>
         </w:rPr>
-        <w:t xml:space="preserve">Our data set is not considerably small. We have 10,000 images in our validation set and 100,000 images in our training set. </w:t>
-      </w:r>
-      <w:r>
-        <w:rPr>
-          <w:b w:val="false"/>
-          <w:bCs w:val="false"/>
-          <w:sz w:val="24"/>
-          <w:szCs w:val="24"/>
-          <w:u w:val="none"/>
-        </w:rPr>
-        <w:t>The large size lets us know how much accuracy needs to be put into each step of the process.</w:t>
+        <w:t>Our data set is not considerably small. We have 10,000 images in our validation set and 100,000 images in our training set. The large size lets us know how much accuracy needs to be put into each step of the process.</w:t>
+      </w:r>
+    </w:p>
+    <w:p>
+      <w:pPr>
+        <w:pStyle w:val="Normal"/>
+        <w:bidi w:val="0"/>
+        <w:jc w:val="left"/>
+        <w:rPr>
+          <w:b w:val="false"/>
+          <w:b w:val="false"/>
+          <w:bCs w:val="false"/>
+          <w:sz w:val="24"/>
+          <w:szCs w:val="24"/>
+          <w:u w:val="none"/>
+        </w:rPr>
+      </w:pPr>
+      <w:r>
+        <w:rPr/>
+      </w:r>
+    </w:p>
+    <w:p>
+      <w:pPr>
+        <w:pStyle w:val="Normal"/>
+        <w:bidi w:val="0"/>
+        <w:jc w:val="left"/>
+        <w:rPr>
+          <w:b/>
+          <w:b/>
+          <w:bCs/>
+          <w:u w:val="single"/>
+        </w:rPr>
+      </w:pPr>
+      <w:r>
+        <w:rPr>
+          <w:b/>
+          <w:bCs/>
+          <w:u w:val="single"/>
+        </w:rPr>
+        <w:t>Module 3.4 – Model Exploration</w:t>
+      </w:r>
+    </w:p>
+    <w:p>
+      <w:pPr>
+        <w:pStyle w:val="Normal"/>
+        <w:bidi w:val="0"/>
+        <w:jc w:val="left"/>
+        <w:rPr>
+          <w:b/>
+          <w:b/>
+          <w:bCs/>
+          <w:u w:val="single"/>
+        </w:rPr>
+      </w:pPr>
+      <w:r>
+        <w:rPr>
+          <w:b w:val="false"/>
+          <w:bCs w:val="false"/>
+          <w:u w:val="none"/>
+        </w:rPr>
+        <w:t>As the image becomes processed down the pipeline of the feature maps, we can see that the input starts to become a smaller grid of cells, which follows the principles of the decreasing mapping size relationship from lectures (output = input – feature_map + unit_step...).</w:t>
+      </w:r>
+    </w:p>
+    <w:p>
+      <w:pPr>
+        <w:pStyle w:val="Normal"/>
+        <w:bidi w:val="0"/>
+        <w:jc w:val="left"/>
+        <w:rPr>
+          <w:b w:val="false"/>
+          <w:b w:val="false"/>
+          <w:bCs w:val="false"/>
+          <w:u w:val="none"/>
+        </w:rPr>
+      </w:pPr>
+      <w:r>
+        <w:rPr>
+          <w:b/>
+          <w:bCs/>
+          <w:u w:val="single"/>
+        </w:rPr>
+      </w:r>
+    </w:p>
+    <w:p>
+      <w:pPr>
+        <w:pStyle w:val="Normal"/>
+        <w:bidi w:val="0"/>
+        <w:jc w:val="left"/>
+        <w:rPr>
+          <w:b/>
+          <w:b/>
+          <w:bCs/>
+          <w:u w:val="single"/>
+        </w:rPr>
+      </w:pPr>
+      <w:r>
+        <w:rPr>
+          <w:b w:val="false"/>
+          <w:bCs w:val="false"/>
+          <w:u w:val="none"/>
+        </w:rPr>
+        <w:t xml:space="preserve">As we can see, the deeper the feature maps in the pipeline, we can see that overall the number of parameters in a given channel (and even sometimes the number of channels) tends to decrease and condense the amount of data in given channels. For example, we begin with a general (?, 60, 60, 32) shape for the first conv2d layer, and then we reduce to (? 8, 8, 128). </w:t>
+      </w:r>
+      <w:r>
+        <w:rPr>
+          <w:b w:val="false"/>
+          <w:bCs w:val="false"/>
+          <w:u w:val="none"/>
+        </w:rPr>
+        <w:t xml:space="preserve">This means that we convert from a 60x60 pixel image down to an 8x8 pixel image, thus proving the order of the feature map correlates to the number of pixels it is handling. </w:t>
+      </w:r>
+      <w:r>
+        <w:rPr>
+          <w:b w:val="false"/>
+          <w:bCs w:val="false"/>
+          <w:u w:val="none"/>
+        </w:rPr>
+        <w:t>A “higher number” layer might also been seen deeper in the layer pipeline, for example, conv2d vs conv2d_5.</w:t>
+      </w:r>
+    </w:p>
+    <w:p>
+      <w:pPr>
+        <w:pStyle w:val="Normal"/>
+        <w:bidi w:val="0"/>
+        <w:jc w:val="left"/>
+        <w:rPr>
+          <w:b w:val="false"/>
+          <w:b w:val="false"/>
+          <w:bCs w:val="false"/>
+          <w:u w:val="none"/>
+        </w:rPr>
+      </w:pPr>
+      <w:r>
+        <w:rPr>
+          <w:b/>
+          <w:bCs/>
+          <w:u w:val="single"/>
+        </w:rPr>
+      </w:r>
+    </w:p>
+    <w:p>
+      <w:pPr>
+        <w:pStyle w:val="Normal"/>
+        <w:bidi w:val="0"/>
+        <w:jc w:val="left"/>
+        <w:rPr>
+          <w:b w:val="false"/>
+          <w:b w:val="false"/>
+          <w:bCs w:val="false"/>
+          <w:u w:val="none"/>
+        </w:rPr>
+      </w:pPr>
+      <w:r>
+        <w:rPr>
+          <w:b/>
+          <w:bCs/>
+          <w:u w:val="single"/>
+        </w:rPr>
+      </w:r>
+    </w:p>
+    <w:p>
+      <w:pPr>
+        <w:pStyle w:val="Normal"/>
+        <w:bidi w:val="0"/>
+        <w:jc w:val="left"/>
+        <w:rPr>
+          <w:b w:val="false"/>
+          <w:b w:val="false"/>
+          <w:bCs w:val="false"/>
+          <w:u w:val="none"/>
+        </w:rPr>
+      </w:pPr>
+      <w:r>
+        <w:rPr>
+          <w:b/>
+          <w:bCs/>
+          <w:u w:val="single"/>
+        </w:rPr>
+      </w:r>
+    </w:p>
+    <w:p>
+      <w:pPr>
+        <w:pStyle w:val="Normal"/>
+        <w:bidi w:val="0"/>
+        <w:jc w:val="left"/>
+        <w:rPr>
+          <w:b w:val="false"/>
+          <w:b w:val="false"/>
+          <w:bCs w:val="false"/>
+          <w:u w:val="none"/>
+        </w:rPr>
+      </w:pPr>
+      <w:r>
+        <w:rPr>
+          <w:b/>
+          <w:bCs/>
+          <w:u w:val="single"/>
+        </w:rPr>
+      </w:r>
+    </w:p>
+    <w:p>
+      <w:pPr>
+        <w:pStyle w:val="Normal"/>
+        <w:bidi w:val="0"/>
+        <w:jc w:val="left"/>
+        <w:rPr>
+          <w:b w:val="false"/>
+          <w:b w:val="false"/>
+          <w:bCs w:val="false"/>
+          <w:u w:val="none"/>
+        </w:rPr>
+      </w:pPr>
+      <w:r>
+        <w:rPr>
+          <w:b/>
+          <w:bCs/>
+          <w:u w:val="single"/>
+        </w:rPr>
+      </w:r>
+    </w:p>
+    <w:p>
+      <w:pPr>
+        <w:pStyle w:val="Normal"/>
+        <w:bidi w:val="0"/>
+        <w:jc w:val="left"/>
+        <w:rPr>
+          <w:b w:val="false"/>
+          <w:b w:val="false"/>
+          <w:bCs w:val="false"/>
+          <w:u w:val="none"/>
+        </w:rPr>
+      </w:pPr>
+      <w:r>
+        <w:rPr>
+          <w:b/>
+          <w:bCs/>
+          <w:u w:val="single"/>
+        </w:rPr>
       </w:r>
     </w:p>
     <w:p>
@@ -367,6 +594,7 @@
       <w:rPr>
         <w:rFonts w:ascii="Liberation Serif" w:hAnsi="Liberation Serif" w:eastAsia="Noto Serif CJK SC" w:cs="Lohit Devanagari"/>
         <w:kern w:val="2"/>
+        <w:sz w:val="20"/>
         <w:szCs w:val="24"/>
         <w:lang w:val="en-US" w:eastAsia="zh-CN" w:bidi="hi-IN"/>
       </w:rPr>

</xml_diff>